<commit_message>
version 1.4 documento de casos de uso
</commit_message>
<xml_diff>
--- a/Documentacion/Finales - Mes 2/Documentacion Casos de Uso -  Final.docx
+++ b/Documentacion/Finales - Mes 2/Documentacion Casos de Uso -  Final.docx
@@ -367,6 +367,45 @@
       </w:r>
     </w:p>
     <w:p>
+      <w:pPr>
+        <w:jc w:val="center"/>
+        <w:rPr>
+          <w:rFonts w:cstheme="minorHAnsi"/>
+          <w:sz w:val="24"/>
+          <w:szCs w:val="24"/>
+        </w:rPr>
+      </w:pPr>
+    </w:p>
+    <w:p>
+      <w:pPr>
+        <w:jc w:val="center"/>
+        <w:rPr>
+          <w:rFonts w:cstheme="minorHAnsi"/>
+          <w:sz w:val="24"/>
+          <w:szCs w:val="24"/>
+        </w:rPr>
+      </w:pPr>
+      <w:proofErr w:type="spellStart"/>
+      <w:r>
+        <w:rPr>
+          <w:rFonts w:cstheme="minorHAnsi"/>
+          <w:sz w:val="24"/>
+          <w:szCs w:val="24"/>
+        </w:rPr>
+        <w:lastRenderedPageBreak/>
+        <w:t>Version</w:t>
+      </w:r>
+      <w:proofErr w:type="spellEnd"/>
+      <w:r>
+        <w:rPr>
+          <w:rFonts w:cstheme="minorHAnsi"/>
+          <w:sz w:val="24"/>
+          <w:szCs w:val="24"/>
+        </w:rPr>
+        <w:t xml:space="preserve"> 1.4</w:t>
+      </w:r>
+    </w:p>
+    <w:p>
       <w:r>
         <w:br w:type="page"/>
       </w:r>
@@ -478,7 +517,7 @@
                 <w:noProof/>
                 <w:webHidden/>
               </w:rPr>
-              <w:t>3</w:t>
+              <w:t>4</w:t>
             </w:r>
             <w:r>
               <w:rPr>
@@ -562,7 +601,7 @@
                 <w:noProof/>
                 <w:webHidden/>
               </w:rPr>
-              <w:t>3</w:t>
+              <w:t>4</w:t>
             </w:r>
             <w:r>
               <w:rPr>
@@ -646,7 +685,7 @@
                 <w:noProof/>
                 <w:webHidden/>
               </w:rPr>
-              <w:t>3</w:t>
+              <w:t>4</w:t>
             </w:r>
             <w:r>
               <w:rPr>
@@ -730,7 +769,7 @@
                 <w:noProof/>
                 <w:webHidden/>
               </w:rPr>
-              <w:t>3</w:t>
+              <w:t>4</w:t>
             </w:r>
             <w:r>
               <w:rPr>
@@ -814,7 +853,7 @@
                 <w:noProof/>
                 <w:webHidden/>
               </w:rPr>
-              <w:t>3</w:t>
+              <w:t>4</w:t>
             </w:r>
             <w:r>
               <w:rPr>
@@ -898,7 +937,7 @@
                 <w:noProof/>
                 <w:webHidden/>
               </w:rPr>
-              <w:t>3</w:t>
+              <w:t>4</w:t>
             </w:r>
             <w:r>
               <w:rPr>
@@ -982,7 +1021,7 @@
                 <w:noProof/>
                 <w:webHidden/>
               </w:rPr>
-              <w:t>4</w:t>
+              <w:t>5</w:t>
             </w:r>
             <w:r>
               <w:rPr>
@@ -1066,7 +1105,7 @@
                 <w:noProof/>
                 <w:webHidden/>
               </w:rPr>
-              <w:t>4</w:t>
+              <w:t>5</w:t>
             </w:r>
             <w:r>
               <w:rPr>
@@ -1150,7 +1189,7 @@
                 <w:noProof/>
                 <w:webHidden/>
               </w:rPr>
-              <w:t>5</w:t>
+              <w:t>6</w:t>
             </w:r>
             <w:r>
               <w:rPr>
@@ -1234,7 +1273,7 @@
                 <w:noProof/>
                 <w:webHidden/>
               </w:rPr>
-              <w:t>5</w:t>
+              <w:t>6</w:t>
             </w:r>
             <w:r>
               <w:rPr>
@@ -1318,7 +1357,7 @@
                 <w:noProof/>
                 <w:webHidden/>
               </w:rPr>
-              <w:t>6</w:t>
+              <w:t>7</w:t>
             </w:r>
             <w:r>
               <w:rPr>
@@ -1402,7 +1441,7 @@
                 <w:noProof/>
                 <w:webHidden/>
               </w:rPr>
-              <w:t>6</w:t>
+              <w:t>7</w:t>
             </w:r>
             <w:r>
               <w:rPr>
@@ -1486,7 +1525,7 @@
                 <w:noProof/>
                 <w:webHidden/>
               </w:rPr>
-              <w:t>7</w:t>
+              <w:t>8</w:t>
             </w:r>
             <w:r>
               <w:rPr>
@@ -1570,7 +1609,7 @@
                 <w:noProof/>
                 <w:webHidden/>
               </w:rPr>
-              <w:t>7</w:t>
+              <w:t>8</w:t>
             </w:r>
             <w:r>
               <w:rPr>
@@ -1654,7 +1693,7 @@
                 <w:noProof/>
                 <w:webHidden/>
               </w:rPr>
-              <w:t>8</w:t>
+              <w:t>9</w:t>
             </w:r>
             <w:r>
               <w:rPr>
@@ -1738,7 +1777,7 @@
                 <w:noProof/>
                 <w:webHidden/>
               </w:rPr>
-              <w:t>8</w:t>
+              <w:t>9</w:t>
             </w:r>
             <w:r>
               <w:rPr>
@@ -1822,7 +1861,7 @@
                 <w:noProof/>
                 <w:webHidden/>
               </w:rPr>
-              <w:t>8</w:t>
+              <w:t>9</w:t>
             </w:r>
             <w:r>
               <w:rPr>
@@ -1906,7 +1945,7 @@
                 <w:noProof/>
                 <w:webHidden/>
               </w:rPr>
-              <w:t>9</w:t>
+              <w:t>10</w:t>
             </w:r>
             <w:r>
               <w:rPr>
@@ -1990,7 +2029,7 @@
                 <w:noProof/>
                 <w:webHidden/>
               </w:rPr>
-              <w:t>9</w:t>
+              <w:t>10</w:t>
             </w:r>
             <w:r>
               <w:rPr>
@@ -2074,7 +2113,7 @@
                 <w:noProof/>
                 <w:webHidden/>
               </w:rPr>
-              <w:t>9</w:t>
+              <w:t>10</w:t>
             </w:r>
             <w:r>
               <w:rPr>
@@ -2158,7 +2197,7 @@
                 <w:noProof/>
                 <w:webHidden/>
               </w:rPr>
-              <w:t>10</w:t>
+              <w:t>11</w:t>
             </w:r>
             <w:r>
               <w:rPr>
@@ -2242,7 +2281,7 @@
                 <w:noProof/>
                 <w:webHidden/>
               </w:rPr>
-              <w:t>10</w:t>
+              <w:t>11</w:t>
             </w:r>
             <w:r>
               <w:rPr>
@@ -2326,7 +2365,7 @@
                 <w:noProof/>
                 <w:webHidden/>
               </w:rPr>
-              <w:t>11</w:t>
+              <w:t>12</w:t>
             </w:r>
             <w:r>
               <w:rPr>
@@ -2410,7 +2449,7 @@
                 <w:noProof/>
                 <w:webHidden/>
               </w:rPr>
-              <w:t>11</w:t>
+              <w:t>12</w:t>
             </w:r>
             <w:r>
               <w:rPr>
@@ -2494,7 +2533,7 @@
                 <w:noProof/>
                 <w:webHidden/>
               </w:rPr>
-              <w:t>12</w:t>
+              <w:t>13</w:t>
             </w:r>
             <w:r>
               <w:rPr>
@@ -2578,7 +2617,7 @@
                 <w:noProof/>
                 <w:webHidden/>
               </w:rPr>
-              <w:t>12</w:t>
+              <w:t>13</w:t>
             </w:r>
             <w:r>
               <w:rPr>
@@ -2662,7 +2701,7 @@
                 <w:noProof/>
                 <w:webHidden/>
               </w:rPr>
-              <w:t>13</w:t>
+              <w:t>14</w:t>
             </w:r>
             <w:r>
               <w:rPr>
@@ -2746,7 +2785,7 @@
                 <w:noProof/>
                 <w:webHidden/>
               </w:rPr>
-              <w:t>13</w:t>
+              <w:t>14</w:t>
             </w:r>
             <w:r>
               <w:rPr>
@@ -2830,7 +2869,7 @@
                 <w:noProof/>
                 <w:webHidden/>
               </w:rPr>
-              <w:t>14</w:t>
+              <w:t>15</w:t>
             </w:r>
             <w:r>
               <w:rPr>
@@ -2914,7 +2953,7 @@
                 <w:noProof/>
                 <w:webHidden/>
               </w:rPr>
-              <w:t>14</w:t>
+              <w:t>15</w:t>
             </w:r>
             <w:r>
               <w:rPr>
@@ -2998,7 +3037,7 @@
                 <w:noProof/>
                 <w:webHidden/>
               </w:rPr>
-              <w:t>15</w:t>
+              <w:t>16</w:t>
             </w:r>
             <w:r>
               <w:rPr>
@@ -3082,7 +3121,7 @@
                 <w:noProof/>
                 <w:webHidden/>
               </w:rPr>
-              <w:t>15</w:t>
+              <w:t>16</w:t>
             </w:r>
             <w:r>
               <w:rPr>
@@ -4700,13 +4739,13 @@
               <w:spacing w:after="0" w:line="240" w:lineRule="auto"/>
             </w:pPr>
             <w:r>
-              <w:t xml:space="preserve">4- El sistema tiene un nuevo </w:t>
-            </w:r>
-            <w:r>
-              <w:t>actor</w:t>
-            </w:r>
-            <w:r>
-              <w:t xml:space="preserve"> registrado que puede iniciar sesión.</w:t>
+              <w:t xml:space="preserve">4- El sistema </w:t>
+            </w:r>
+            <w:r>
+              <w:t>muestra un mensaje de éxito en la operación</w:t>
+            </w:r>
+            <w:r>
+              <w:t>.</w:t>
             </w:r>
           </w:p>
         </w:tc>
@@ -5180,7 +5219,7 @@
       </w:tr>
       <w:tr>
         <w:trPr>
-          <w:trHeight w:val="439"/>
+          <w:trHeight w:val="372"/>
         </w:trPr>
         <w:tc>
           <w:tcPr>
@@ -5284,7 +5323,13 @@
               <w:t>actor</w:t>
             </w:r>
             <w:r>
-              <w:t xml:space="preserve"> visualiza un perfil de un usuario que existe en el sistema.</w:t>
+              <w:t xml:space="preserve"> visualiza </w:t>
+            </w:r>
+            <w:r>
+              <w:t>el</w:t>
+            </w:r>
+            <w:r>
+              <w:t xml:space="preserve"> perfil de un usuario que existe en el sistema.</w:t>
             </w:r>
           </w:p>
         </w:tc>
@@ -5634,7 +5679,13 @@
               <w:spacing w:after="0" w:line="240" w:lineRule="auto"/>
             </w:pPr>
             <w:r>
-              <w:t>Este caso permite modificar los datos un usuario registrado en el portal web. El sistema permite que un usuario logueado en el portal pueda modificar sus propios datos.</w:t>
+              <w:t xml:space="preserve">El sistema permite que un usuario logueado en el </w:t>
+            </w:r>
+            <w:r>
+              <w:t>sistema</w:t>
+            </w:r>
+            <w:r>
+              <w:t xml:space="preserve"> pueda modificar sus propios datos.</w:t>
             </w:r>
           </w:p>
         </w:tc>
@@ -5754,23 +5805,50 @@
               <w:spacing w:after="0" w:line="240" w:lineRule="auto"/>
             </w:pPr>
             <w:r>
-              <w:t>1-El sistema  muestra una interfaz de datos del usuario, con los datos que tiene ingresados actualmente</w:t>
-            </w:r>
-          </w:p>
-          <w:p>
-            <w:pPr>
-              <w:spacing w:after="0" w:line="240" w:lineRule="auto"/>
-            </w:pPr>
-            <w:r>
-              <w:t>2-El usuario modifica los datos que desee.</w:t>
-            </w:r>
-          </w:p>
-          <w:p>
-            <w:pPr>
-              <w:spacing w:after="0" w:line="240" w:lineRule="auto"/>
-            </w:pPr>
-            <w:r>
-              <w:t>3-El sistema valida los datos.</w:t>
+              <w:t xml:space="preserve">1-El sistema  muestra una interfaz </w:t>
+            </w:r>
+            <w:r>
+              <w:t xml:space="preserve">para el </w:t>
+            </w:r>
+            <w:r>
+              <w:t xml:space="preserve">usuario, con los datos que </w:t>
+            </w:r>
+            <w:r>
+              <w:t xml:space="preserve">este </w:t>
+            </w:r>
+            <w:r>
+              <w:t>tiene ingresados actualmente</w:t>
+            </w:r>
+            <w:r>
+              <w:t>.</w:t>
+            </w:r>
+          </w:p>
+          <w:p>
+            <w:pPr>
+              <w:spacing w:after="0" w:line="240" w:lineRule="auto"/>
+            </w:pPr>
+            <w:r>
+              <w:t>2-El usua</w:t>
+            </w:r>
+            <w:r>
+              <w:t>rio modifica los datos que desea</w:t>
+            </w:r>
+            <w:r>
+              <w:t>.</w:t>
+            </w:r>
+          </w:p>
+          <w:p>
+            <w:pPr>
+              <w:spacing w:after="0" w:line="240" w:lineRule="auto"/>
+            </w:pPr>
+            <w:r>
+              <w:t>3-El sistema valida los</w:t>
+            </w:r>
+            <w:r>
+              <w:t xml:space="preserve"> nuevos</w:t>
+            </w:r>
+            <w:r>
+              <w:t xml:space="preserve"> datos.</w:t>
             </w:r>
             <w:r>
               <w:br/>
@@ -8719,7 +8797,13 @@
               <w:spacing w:after="0" w:line="240" w:lineRule="auto"/>
             </w:pPr>
             <w:r>
-              <w:t>1- El sistema despliega una lista con los 10 contenidos pagos mejor rankeados.</w:t>
+              <w:t xml:space="preserve">1- El sistema despliega una lista con los 10 contenidos pagos </w:t>
+            </w:r>
+            <w:r>
+              <w:t>mas descargados</w:t>
+            </w:r>
+            <w:r>
+              <w:t>.</w:t>
             </w:r>
           </w:p>
         </w:tc>
@@ -9183,7 +9267,13 @@
               <w:spacing w:after="0" w:line="240" w:lineRule="auto"/>
             </w:pPr>
             <w:r>
-              <w:t>1- El sistema despliega una lista con los 10 contenidos gratuitos mejor rankeados.</w:t>
+              <w:t>1- El sistema despliega una lista con l</w:t>
+            </w:r>
+            <w:r>
+              <w:t>os 10 contenidos gratuitos mas descargados</w:t>
+            </w:r>
+            <w:r>
+              <w:t>.</w:t>
             </w:r>
           </w:p>
         </w:tc>
@@ -10675,13 +10765,16 @@
               <w:spacing w:after="0" w:line="240" w:lineRule="auto"/>
             </w:pPr>
             <w:r>
-              <w:t xml:space="preserve">1- El </w:t>
-            </w:r>
-            <w:r>
-              <w:t>actor</w:t>
-            </w:r>
-            <w:r>
-              <w:t xml:space="preserve"> selecciona la opción descargar</w:t>
+              <w:t>1- El</w:t>
+            </w:r>
+            <w:r>
+              <w:t xml:space="preserve"> actor</w:t>
+            </w:r>
+            <w:r>
+              <w:t xml:space="preserve"> </w:t>
+            </w:r>
+            <w:r>
+              <w:t>descarga el contenido.</w:t>
             </w:r>
           </w:p>
           <w:p>
@@ -10690,6 +10783,9 @@
             </w:pPr>
             <w:r>
               <w:t>2- El sistema verifica la integridad de la descarga</w:t>
+            </w:r>
+            <w:r>
+              <w:t>.</w:t>
             </w:r>
           </w:p>
           <w:p>
@@ -10748,15 +10844,27 @@
               <w:spacing w:after="0" w:line="240" w:lineRule="auto"/>
             </w:pPr>
             <w:r>
-              <w:t>2a.- El link de descarga no es correcto, se envía mensaje de error.</w:t>
-            </w:r>
-          </w:p>
-          <w:p>
-            <w:pPr>
-              <w:spacing w:after="0" w:line="240" w:lineRule="auto"/>
-            </w:pPr>
-            <w:r>
-              <w:t xml:space="preserve">2b.- El </w:t>
+              <w:t>2</w:t>
+            </w:r>
+            <w:r>
+              <w:t>-</w:t>
+            </w:r>
+            <w:r>
+              <w:t>a. El link de descarga no es correcto, se envía mensaje de error.</w:t>
+            </w:r>
+          </w:p>
+          <w:p>
+            <w:pPr>
+              <w:spacing w:after="0" w:line="240" w:lineRule="auto"/>
+            </w:pPr>
+            <w:r>
+              <w:t>2</w:t>
+            </w:r>
+            <w:r>
+              <w:t>-</w:t>
+            </w:r>
+            <w:r>
+              <w:t xml:space="preserve">b. El </w:t>
             </w:r>
             <w:r>
               <w:t>actor</w:t>
@@ -10770,7 +10878,13 @@
               <w:spacing w:after="0" w:line="240" w:lineRule="auto"/>
             </w:pPr>
             <w:r>
-              <w:t xml:space="preserve">2c.- El </w:t>
+              <w:t>2</w:t>
+            </w:r>
+            <w:r>
+              <w:t>-</w:t>
+            </w:r>
+            <w:r>
+              <w:t xml:space="preserve">c. El </w:t>
             </w:r>
             <w:r>
               <w:t>actor</w:t>
@@ -11056,65 +11170,82 @@
             <w:tcW w:w="6693" w:type="dxa"/>
           </w:tcPr>
           <w:p>
-            <w:r>
-              <w:t>1</w:t>
-            </w:r>
-            <w:r>
-              <w:t xml:space="preserve">_a. El </w:t>
+            <w:pPr>
+              <w:pStyle w:val="Prrafodelista"/>
+              <w:numPr>
+                <w:ilvl w:val="0"/>
+                <w:numId w:val="11"/>
+              </w:numPr>
+              <w:ind w:left="176" w:hanging="219"/>
+            </w:pPr>
+            <w:r>
+              <w:t xml:space="preserve">El </w:t>
             </w:r>
             <w:r>
               <w:t>actor</w:t>
             </w:r>
             <w:r>
-              <w:t xml:space="preserve"> selecciona </w:t>
-            </w:r>
-            <w:r>
-              <w:t xml:space="preserve">la opción “Puntuar Contenido”  perteneciente a algún </w:t>
-            </w:r>
-            <w:r>
-              <w:t>contenido de su lista de adquiridos</w:t>
+              <w:t xml:space="preserve"> va a evaluar un contenido descargado</w:t>
             </w:r>
             <w:r>
               <w:t>.</w:t>
             </w:r>
-          </w:p>
-          <w:p>
-            <w:r>
-              <w:t xml:space="preserve">1_b. El </w:t>
-            </w:r>
-            <w:r>
-              <w:t>actor</w:t>
-            </w:r>
             <w:r>
               <w:t xml:space="preserve"> </w:t>
             </w:r>
+          </w:p>
+          <w:p>
+            <w:pPr>
+              <w:pStyle w:val="Prrafodelista"/>
+              <w:numPr>
+                <w:ilvl w:val="0"/>
+                <w:numId w:val="11"/>
+              </w:numPr>
+              <w:ind w:left="176" w:hanging="219"/>
+            </w:pPr>
+            <w:r>
+              <w:t xml:space="preserve">Le </w:t>
+            </w:r>
             <w:r>
               <w:t>otorga un puntaje del 1 al 5 a dicho contenido</w:t>
             </w:r>
             <w:r>
               <w:t>.</w:t>
             </w:r>
-          </w:p>
-          <w:p>
-            <w:r>
-              <w:t xml:space="preserve">1_c. El </w:t>
-            </w:r>
-            <w:r>
-              <w:t>actor</w:t>
-            </w:r>
-            <w:r>
-              <w:t xml:space="preserve"> hace clic en </w:t>
-            </w:r>
-            <w:r>
-              <w:t>Guardar</w:t>
+            <w:r>
+              <w:t xml:space="preserve"> </w:t>
+            </w:r>
+          </w:p>
+          <w:p>
+            <w:pPr>
+              <w:pStyle w:val="Prrafodelista"/>
+              <w:numPr>
+                <w:ilvl w:val="0"/>
+                <w:numId w:val="11"/>
+              </w:numPr>
+              <w:ind w:left="176" w:hanging="219"/>
+            </w:pPr>
+            <w:r>
+              <w:t>Confirma la calificación</w:t>
             </w:r>
             <w:r>
               <w:t>.</w:t>
             </w:r>
-          </w:p>
-          <w:p>
-            <w:r>
-              <w:t xml:space="preserve">1_d. El sistema </w:t>
+            <w:r>
+              <w:t xml:space="preserve"> </w:t>
+            </w:r>
+          </w:p>
+          <w:p>
+            <w:pPr>
+              <w:pStyle w:val="Prrafodelista"/>
+              <w:numPr>
+                <w:ilvl w:val="0"/>
+                <w:numId w:val="11"/>
+              </w:numPr>
+              <w:ind w:left="176" w:hanging="219"/>
+            </w:pPr>
+            <w:r>
+              <w:t xml:space="preserve">El sistema </w:t>
             </w:r>
             <w:r>
               <w:t>guarda la nueva puntuación otorgada</w:t>
@@ -11170,15 +11301,6 @@
     <w:p/>
     <w:p/>
     <w:p>
-      <w:pPr>
-        <w:rPr>
-          <w:rFonts w:eastAsiaTheme="majorEastAsia" w:cstheme="majorBidi"/>
-          <w:b/>
-          <w:bCs/>
-          <w:sz w:val="28"/>
-          <w:szCs w:val="26"/>
-        </w:rPr>
-      </w:pPr>
       <w:r>
         <w:br w:type="page"/>
       </w:r>
@@ -11385,40 +11507,55 @@
           </w:tcPr>
           <w:p>
             <w:r>
-              <w:t xml:space="preserve">1_a. El </w:t>
+              <w:t>1-</w:t>
+            </w:r>
+            <w:r>
+              <w:t xml:space="preserve"> El </w:t>
             </w:r>
             <w:r>
               <w:t xml:space="preserve">actor </w:t>
             </w:r>
             <w:r>
-              <w:t>selecciona la opción “Comentar contenido”  perteneciente a algún contenido de su lista de adquiridos.</w:t>
-            </w:r>
-          </w:p>
-          <w:p>
-            <w:r>
-              <w:t xml:space="preserve">1_b. El </w:t>
-            </w:r>
-            <w:r>
-              <w:t xml:space="preserve">actor </w:t>
-            </w:r>
-            <w:r>
-              <w:t>ingresa un comentario en dicho contenido.</w:t>
-            </w:r>
-          </w:p>
-          <w:p>
-            <w:r>
-              <w:t xml:space="preserve">1_c. El </w:t>
-            </w:r>
-            <w:r>
-              <w:t xml:space="preserve">actor </w:t>
-            </w:r>
-            <w:r>
-              <w:t>hace clic en Guardar.</w:t>
-            </w:r>
-          </w:p>
-          <w:p>
-            <w:r>
-              <w:t>1_d. El sistema guarda el nuevo comentario.</w:t>
+              <w:t xml:space="preserve">quiere dejar un comentario en </w:t>
+            </w:r>
+            <w:r>
+              <w:t xml:space="preserve"> algún contenido de su lista de adquiridos.</w:t>
+            </w:r>
+          </w:p>
+          <w:p>
+            <w:r>
+              <w:t>2-</w:t>
+            </w:r>
+            <w:r>
+              <w:t xml:space="preserve"> E</w:t>
+            </w:r>
+            <w:r>
+              <w:t>scribe el titulo y opinión sobre</w:t>
+            </w:r>
+            <w:r>
+              <w:t xml:space="preserve"> dicho contenido.</w:t>
+            </w:r>
+          </w:p>
+          <w:p>
+            <w:r>
+              <w:t>3-</w:t>
+            </w:r>
+            <w:r>
+              <w:t xml:space="preserve"> </w:t>
+            </w:r>
+            <w:r>
+              <w:t>Confirma la acción</w:t>
+            </w:r>
+            <w:r>
+              <w:t>.</w:t>
+            </w:r>
+          </w:p>
+          <w:p>
+            <w:r>
+              <w:t>4-</w:t>
+            </w:r>
+            <w:r>
+              <w:t xml:space="preserve"> El sistema guarda el nuevo comentario.</w:t>
             </w:r>
           </w:p>
         </w:tc>
@@ -11659,7 +11796,10 @@
               <w:t xml:space="preserve">actor </w:t>
             </w:r>
             <w:r>
-              <w:t>se encuentra en la pantalla “Mis Contenidos”</w:t>
+              <w:t xml:space="preserve">se encuentra en </w:t>
+            </w:r>
+            <w:r>
+              <w:t>su perfil.</w:t>
             </w:r>
           </w:p>
         </w:tc>
@@ -11688,25 +11828,102 @@
             <w:tcW w:w="6409" w:type="dxa"/>
           </w:tcPr>
           <w:p>
-            <w:r>
-              <w:t xml:space="preserve">1_a. El </w:t>
+            <w:pPr>
+              <w:pStyle w:val="Prrafodelista"/>
+              <w:numPr>
+                <w:ilvl w:val="0"/>
+                <w:numId w:val="12"/>
+              </w:numPr>
+              <w:ind w:left="317" w:hanging="284"/>
+            </w:pPr>
+            <w:r>
+              <w:t xml:space="preserve">El </w:t>
             </w:r>
             <w:r>
               <w:t xml:space="preserve">actor </w:t>
             </w:r>
             <w:r>
-              <w:t>selecciona la pestaña “Pendientes de evaluación”</w:t>
-            </w:r>
-          </w:p>
-          <w:p>
-            <w:r>
-              <w:t xml:space="preserve">1_b. El </w:t>
+              <w:t>ve una lista con todos los contenidos adquiridos a lo largo del tiempo a los que n</w:t>
+            </w:r>
+            <w:r>
+              <w:t>o le ha otorgado una puntuación y se encuentran habilitados a recibirla.</w:t>
+            </w:r>
+          </w:p>
+          <w:p>
+            <w:pPr>
+              <w:pStyle w:val="Prrafodelista"/>
+              <w:numPr>
+                <w:ilvl w:val="0"/>
+                <w:numId w:val="12"/>
+              </w:numPr>
+              <w:ind w:left="317" w:hanging="284"/>
+            </w:pPr>
+            <w:r>
+              <w:t>Ingresa la puntuación deseada, seguida de una opinión sobre el contenido a evaluar y confirma su acción.</w:t>
+            </w:r>
+          </w:p>
+          <w:p>
+            <w:pPr>
+              <w:pStyle w:val="Prrafodelista"/>
+              <w:numPr>
+                <w:ilvl w:val="0"/>
+                <w:numId w:val="12"/>
+              </w:numPr>
+              <w:ind w:left="317" w:hanging="284"/>
+            </w:pPr>
+            <w:r>
+              <w:t>El sistema despliega un mensaje de éxito en la operación.</w:t>
+            </w:r>
+          </w:p>
+        </w:tc>
+      </w:tr>
+      <w:tr>
+        <w:tc>
+          <w:tcPr>
+            <w:tcW w:w="2235" w:type="dxa"/>
+          </w:tcPr>
+          <w:p>
+            <w:pPr>
+              <w:rPr>
+                <w:b/>
+              </w:rPr>
+            </w:pPr>
+            <w:r>
+              <w:rPr>
+                <w:b/>
+              </w:rPr>
+              <w:t xml:space="preserve">Flujo alternativo </w:t>
+            </w:r>
+            <w:r>
+              <w:rPr>
+                <w:b/>
+              </w:rPr>
+              <w:t>1</w:t>
+            </w:r>
+          </w:p>
+        </w:tc>
+        <w:tc>
+          <w:tcPr>
+            <w:tcW w:w="6409" w:type="dxa"/>
+          </w:tcPr>
+          <w:p>
+            <w:r>
+              <w:t>1-</w:t>
+            </w:r>
+            <w:r>
+              <w:t xml:space="preserve">a. El </w:t>
             </w:r>
             <w:r>
               <w:t xml:space="preserve">actor </w:t>
             </w:r>
             <w:r>
-              <w:t>ve una lista con todos los contenidos adquiridos a lo largo del tiempo a los que no le ha otorgado una puntuación.</w:t>
+              <w:t>no ha adquirido ningún contenido hasta el momento.</w:t>
+            </w:r>
+            <w:r>
+              <w:t xml:space="preserve"> </w:t>
+            </w:r>
+            <w:r>
+              <w:t>Se muestra un mensaje en pantalla invitándolo a que lo haga.</w:t>
             </w:r>
           </w:p>
         </w:tc>
@@ -11732,7 +11949,7 @@
               <w:rPr>
                 <w:b/>
               </w:rPr>
-              <w:t>1</w:t>
+              <w:t>2</w:t>
             </w:r>
           </w:p>
         </w:tc>
@@ -11742,65 +11959,33 @@
           </w:tcPr>
           <w:p>
             <w:r>
-              <w:t xml:space="preserve">2_a. El </w:t>
+              <w:t>1-b</w:t>
+            </w:r>
+            <w:r>
+              <w:t xml:space="preserve">. El </w:t>
             </w:r>
             <w:r>
               <w:t xml:space="preserve">actor </w:t>
             </w:r>
             <w:r>
-              <w:t>no ha adquirido ningún contenido hasta el momento.</w:t>
-            </w:r>
-          </w:p>
-          <w:p>
-            <w:r>
-              <w:t>2_b. Se muestra un mensaje en pantalla invitándolo a que lo haga.</w:t>
-            </w:r>
-          </w:p>
-        </w:tc>
-      </w:tr>
-      <w:tr>
-        <w:tc>
-          <w:tcPr>
-            <w:tcW w:w="2235" w:type="dxa"/>
-          </w:tcPr>
-          <w:p>
-            <w:pPr>
-              <w:rPr>
-                <w:b/>
-              </w:rPr>
-            </w:pPr>
-            <w:r>
-              <w:rPr>
-                <w:b/>
-              </w:rPr>
-              <w:t xml:space="preserve">Flujo alternativo </w:t>
-            </w:r>
-            <w:r>
-              <w:rPr>
-                <w:b/>
-              </w:rPr>
-              <w:t>2</w:t>
-            </w:r>
-          </w:p>
-        </w:tc>
-        <w:tc>
-          <w:tcPr>
-            <w:tcW w:w="6409" w:type="dxa"/>
-          </w:tcPr>
-          <w:p>
-            <w:r>
-              <w:t xml:space="preserve">2_a. El </w:t>
-            </w:r>
-            <w:r>
-              <w:t xml:space="preserve">actor </w:t>
-            </w:r>
-            <w:r>
-              <w:t>ha calificado todos los contenidos adquiridos hasta el momento.</w:t>
-            </w:r>
-          </w:p>
-          <w:p>
-            <w:r>
-              <w:t>2_b. Se muestra un mensaje en pantalla felicitándolo por el buen desempeño que ha tenido a la hora de evaluar sus contenidos, y se le invita a adquirir nuevos.</w:t>
+              <w:t xml:space="preserve">ha calificado todos los contenidos adquiridos hasta el momento. Se muestra un mensaje en pantalla felicitándolo por el buen desempeño que ha tenido a la hora de evaluar sus contenidos, </w:t>
+            </w:r>
+            <w:r>
+              <w:t xml:space="preserve">y se le invita a continuar </w:t>
+            </w:r>
+            <w:proofErr w:type="spellStart"/>
+            <w:r>
+              <w:t>adquiri</w:t>
+            </w:r>
+            <w:r>
+              <w:t>iendo</w:t>
+            </w:r>
+            <w:proofErr w:type="spellEnd"/>
+            <w:r>
+              <w:t xml:space="preserve"> nuevos</w:t>
+            </w:r>
+            <w:r>
+              <w:t>.</w:t>
             </w:r>
           </w:p>
         </w:tc>
@@ -12058,24 +12243,40 @@
           </w:tcPr>
           <w:p>
             <w:r>
-              <w:t xml:space="preserve">1_a. El </w:t>
+              <w:t>1-</w:t>
+            </w:r>
+            <w:r>
+              <w:t xml:space="preserve"> El </w:t>
             </w:r>
             <w:r>
               <w:t xml:space="preserve">actor </w:t>
             </w:r>
             <w:r>
-              <w:t xml:space="preserve">selecciona </w:t>
-            </w:r>
-            <w:r>
-              <w:t>el botón “Agregar a favoritos”</w:t>
-            </w:r>
-          </w:p>
-          <w:p>
-            <w:r>
-              <w:t xml:space="preserve">1_b. </w:t>
-            </w:r>
-            <w:r>
-              <w:t>El sistema despliega un mensaje pidiendo confirmación.</w:t>
+              <w:t>agrega un contenido a favoritos.</w:t>
+            </w:r>
+          </w:p>
+          <w:p>
+            <w:r>
+              <w:t>2- Confirma la acción.</w:t>
+            </w:r>
+          </w:p>
+          <w:p>
+            <w:r>
+              <w:t>3- El contenido se agrega a la lista de favoritos del actor.</w:t>
+            </w:r>
+          </w:p>
+          <w:p>
+            <w:r>
+              <w:t>4-</w:t>
+            </w:r>
+            <w:r>
+              <w:t xml:space="preserve"> </w:t>
+            </w:r>
+            <w:r>
+              <w:t xml:space="preserve">El sistema despliega un mensaje </w:t>
+            </w:r>
+            <w:r>
+              <w:t>de éxito de la operación.</w:t>
             </w:r>
           </w:p>
         </w:tc>
@@ -12111,79 +12312,24 @@
           </w:tcPr>
           <w:p>
             <w:r>
-              <w:t xml:space="preserve">2_a. El </w:t>
+              <w:t>2-a</w:t>
+            </w:r>
+            <w:r>
+              <w:t xml:space="preserve">. El </w:t>
             </w:r>
             <w:r>
               <w:t xml:space="preserve">actor </w:t>
             </w:r>
             <w:r>
-              <w:t>confirma</w:t>
-            </w:r>
-            <w:r>
-              <w:t>.</w:t>
-            </w:r>
-          </w:p>
-          <w:p>
-            <w:r>
-              <w:t xml:space="preserve">2_b.El contenido se agrega a la lista de favoritos del </w:t>
-            </w:r>
-            <w:r>
-              <w:t>actor</w:t>
-            </w:r>
-            <w:r>
-              <w:t>.</w:t>
-            </w:r>
-          </w:p>
-          <w:p>
-            <w:r>
-              <w:t>2_c.El sistema redirige a la pagina “Ver detalles de contenido” del contenido asociado.</w:t>
-            </w:r>
-          </w:p>
-        </w:tc>
-      </w:tr>
-      <w:tr>
-        <w:tc>
-          <w:tcPr>
-            <w:tcW w:w="2235" w:type="dxa"/>
-          </w:tcPr>
-          <w:p>
-            <w:pPr>
-              <w:rPr>
-                <w:b/>
-              </w:rPr>
-            </w:pPr>
-            <w:r>
-              <w:rPr>
-                <w:b/>
-              </w:rPr>
-              <w:t>Flujo alternativo</w:t>
-            </w:r>
-            <w:r>
-              <w:rPr>
-                <w:b/>
-              </w:rPr>
-              <w:t xml:space="preserve"> 2</w:t>
-            </w:r>
-          </w:p>
-        </w:tc>
-        <w:tc>
-          <w:tcPr>
-            <w:tcW w:w="6409" w:type="dxa"/>
-          </w:tcPr>
-          <w:p>
-            <w:r>
-              <w:t xml:space="preserve">3_a. El </w:t>
-            </w:r>
-            <w:r>
-              <w:t xml:space="preserve">actor </w:t>
-            </w:r>
-            <w:r>
               <w:t>cancela.</w:t>
             </w:r>
           </w:p>
           <w:p>
             <w:r>
-              <w:t>3_b. No se asocia el contenido al usuario. Fin del caso de uso.</w:t>
+              <w:t>2-b</w:t>
+            </w:r>
+            <w:r>
+              <w:t>. No se asocia el contenido al usuario. Fin del caso de uso.</w:t>
             </w:r>
           </w:p>
         </w:tc>
@@ -12426,65 +12572,63 @@
           </w:tcPr>
           <w:p>
             <w:r>
-              <w:t xml:space="preserve">1_a. El </w:t>
+              <w:t>1-</w:t>
+            </w:r>
+            <w:r>
+              <w:t xml:space="preserve"> El </w:t>
             </w:r>
             <w:r>
               <w:t xml:space="preserve">actor </w:t>
             </w:r>
             <w:r>
-              <w:t>selecciona la pestaña “Favoritos”</w:t>
-            </w:r>
-          </w:p>
-          <w:p>
-            <w:r>
-              <w:t xml:space="preserve">1_b. El </w:t>
+              <w:t>ve una lista con todos los contenidos que ha agregado a favoritos con anterioridad; acompañado por el puntaje y comentario realizado por el propio usuario.</w:t>
+            </w:r>
+          </w:p>
+        </w:tc>
+      </w:tr>
+      <w:tr>
+        <w:tc>
+          <w:tcPr>
+            <w:tcW w:w="2235" w:type="dxa"/>
+          </w:tcPr>
+          <w:p>
+            <w:pPr>
+              <w:rPr>
+                <w:b/>
+              </w:rPr>
+            </w:pPr>
+            <w:r>
+              <w:rPr>
+                <w:b/>
+              </w:rPr>
+              <w:t>Flujo alternativo 1</w:t>
+            </w:r>
+          </w:p>
+        </w:tc>
+        <w:tc>
+          <w:tcPr>
+            <w:tcW w:w="6409" w:type="dxa"/>
+          </w:tcPr>
+          <w:p>
+            <w:r>
+              <w:t>1-</w:t>
+            </w:r>
+            <w:r>
+              <w:t xml:space="preserve">a. El </w:t>
             </w:r>
             <w:r>
               <w:t xml:space="preserve">actor </w:t>
             </w:r>
             <w:r>
-              <w:t>ve una lista con todos los contenidos que ha agregado a favoritos con anterioridad; acompañado por el puntaje y comentario realizado por el propio usuario.</w:t>
-            </w:r>
-          </w:p>
-        </w:tc>
-      </w:tr>
-      <w:tr>
-        <w:tc>
-          <w:tcPr>
-            <w:tcW w:w="2235" w:type="dxa"/>
-          </w:tcPr>
-          <w:p>
-            <w:pPr>
-              <w:rPr>
-                <w:b/>
-              </w:rPr>
-            </w:pPr>
-            <w:r>
-              <w:rPr>
-                <w:b/>
-              </w:rPr>
-              <w:t>Flujo alternativo 1</w:t>
-            </w:r>
-          </w:p>
-        </w:tc>
-        <w:tc>
-          <w:tcPr>
-            <w:tcW w:w="6409" w:type="dxa"/>
-          </w:tcPr>
-          <w:p>
-            <w:r>
-              <w:t xml:space="preserve">2_a. El </w:t>
-            </w:r>
-            <w:r>
-              <w:t xml:space="preserve">actor </w:t>
-            </w:r>
-            <w:r>
               <w:t>no ha agregado contenido a sus favoritos.</w:t>
             </w:r>
           </w:p>
           <w:p>
             <w:r>
-              <w:t>2_b. Se muestra un mensaje en pantalla invitándolo a que lo haga.</w:t>
+              <w:t>1-</w:t>
+            </w:r>
+            <w:r>
+              <w:t>b. Se muestra un mensaje en pantalla invitándolo a que lo haga.</w:t>
             </w:r>
           </w:p>
         </w:tc>
@@ -12753,18 +12897,43 @@
           </w:tcPr>
           <w:p>
             <w:r>
-              <w:t xml:space="preserve">1_a. El </w:t>
+              <w:t>1-</w:t>
+            </w:r>
+            <w:r>
+              <w:t xml:space="preserve"> El </w:t>
             </w:r>
             <w:r>
               <w:t xml:space="preserve">actor </w:t>
             </w:r>
             <w:r>
-              <w:t>selecciona el botón “Quitar de favoritos”</w:t>
-            </w:r>
-          </w:p>
-          <w:p>
-            <w:r>
-              <w:t>1_b. El sistema despliega un mensaje pidiendo confirmación.</w:t>
+              <w:t>quita un contenido de sus favoritos.</w:t>
+            </w:r>
+          </w:p>
+          <w:p>
+            <w:r>
+              <w:t>2-</w:t>
+            </w:r>
+            <w:r>
+              <w:t xml:space="preserve"> </w:t>
+            </w:r>
+            <w:r>
+              <w:t>Confirma la acción.</w:t>
+            </w:r>
+          </w:p>
+          <w:p>
+            <w:r>
+              <w:t xml:space="preserve">3- </w:t>
+            </w:r>
+            <w:r>
+              <w:t>El contenido se elimina de la lista de favoritos del actor.</w:t>
+            </w:r>
+          </w:p>
+          <w:p>
+            <w:r>
+              <w:t>4- El sistema muestra un mensaje de éxito de la operación</w:t>
+            </w:r>
+            <w:r>
+              <w:t>.</w:t>
             </w:r>
           </w:p>
         </w:tc>
@@ -12784,19 +12953,7 @@
               <w:rPr>
                 <w:b/>
               </w:rPr>
-              <w:t>Flujo alt</w:t>
-            </w:r>
-            <w:r>
-              <w:rPr>
-                <w:b/>
-              </w:rPr>
-              <w:t>ernativo</w:t>
-            </w:r>
-            <w:r>
-              <w:rPr>
-                <w:b/>
-              </w:rPr>
-              <w:t xml:space="preserve"> 1</w:t>
+              <w:t>Flujo alternativo 2</w:t>
             </w:r>
           </w:p>
         </w:tc>
@@ -12806,35 +12963,12 @@
           </w:tcPr>
           <w:p>
             <w:r>
-              <w:t xml:space="preserve">2_a. El </w:t>
-            </w:r>
-            <w:r>
-              <w:t xml:space="preserve">actor </w:t>
-            </w:r>
-            <w:r>
-              <w:t>confirma.</w:t>
-            </w:r>
-          </w:p>
-          <w:p>
-            <w:r>
-              <w:t xml:space="preserve">2_b.El contenido se elimina de la lista de favoritos del </w:t>
-            </w:r>
-            <w:r>
-              <w:t>actor</w:t>
-            </w:r>
-            <w:r>
-              <w:t>.</w:t>
-            </w:r>
-          </w:p>
-          <w:p>
-            <w:r>
-              <w:t xml:space="preserve">2_c.El sistema redirige a la pagina “Ver Favoritos” del </w:t>
-            </w:r>
-            <w:r>
-              <w:t>actor</w:t>
-            </w:r>
-            <w:r>
-              <w:t>.</w:t>
+              <w:t>2-a. El actor cancela.</w:t>
+            </w:r>
+          </w:p>
+          <w:p>
+            <w:r>
+              <w:t>2-b. No se desvincula el contenido de la lista de favoritos del actor. Fin del caso de uso.</w:t>
             </w:r>
           </w:p>
         </w:tc>
@@ -12854,7 +12988,7 @@
               <w:rPr>
                 <w:b/>
               </w:rPr>
-              <w:t>Flujo alternativo 2</w:t>
+              <w:t>Post Condiciones</w:t>
             </w:r>
           </w:p>
         </w:tc>
@@ -12864,84 +12998,7 @@
           </w:tcPr>
           <w:p>
             <w:r>
-              <w:t xml:space="preserve">3_a. El </w:t>
-            </w:r>
-            <w:r>
-              <w:t xml:space="preserve">actor </w:t>
-            </w:r>
-            <w:r>
-              <w:t>cancela.</w:t>
-            </w:r>
-          </w:p>
-          <w:p>
-            <w:r>
-              <w:t>3_b. No se desvincula</w:t>
-            </w:r>
-            <w:r>
-              <w:t xml:space="preserve"> el </w:t>
-            </w:r>
-            <w:r>
-              <w:t>con</w:t>
-            </w:r>
-            <w:r>
-              <w:t xml:space="preserve">tenido </w:t>
-            </w:r>
-            <w:r>
-              <w:t xml:space="preserve">de </w:t>
-            </w:r>
-            <w:r>
-              <w:t>l</w:t>
-            </w:r>
-            <w:r>
-              <w:t>a</w:t>
-            </w:r>
-            <w:r>
-              <w:t xml:space="preserve"> </w:t>
-            </w:r>
-            <w:r>
-              <w:t xml:space="preserve">lista de favoritos del </w:t>
-            </w:r>
-            <w:r>
-              <w:t>actor</w:t>
-            </w:r>
-            <w:r>
-              <w:t>. Fin del caso de uso.</w:t>
-            </w:r>
-          </w:p>
-        </w:tc>
-      </w:tr>
-      <w:tr>
-        <w:tc>
-          <w:tcPr>
-            <w:tcW w:w="2235" w:type="dxa"/>
-          </w:tcPr>
-          <w:p>
-            <w:pPr>
-              <w:rPr>
-                <w:b/>
-              </w:rPr>
-            </w:pPr>
-            <w:r>
-              <w:rPr>
-                <w:b/>
-              </w:rPr>
-              <w:t>Post Condiciones</w:t>
-            </w:r>
-          </w:p>
-        </w:tc>
-        <w:tc>
-          <w:tcPr>
-            <w:tcW w:w="6409" w:type="dxa"/>
-          </w:tcPr>
-          <w:p>
-            <w:r>
-              <w:t xml:space="preserve">Se desvincula el contenido de los contenidos favoritos del </w:t>
-            </w:r>
-            <w:r>
-              <w:t>actor</w:t>
-            </w:r>
-            <w:r>
-              <w:t>.</w:t>
+              <w:t>Se desvincula el contenido de los contenidos favoritos del actor.</w:t>
             </w:r>
           </w:p>
         </w:tc>
@@ -13159,18 +13216,10 @@
           </w:tcPr>
           <w:p>
             <w:r>
-              <w:t xml:space="preserve">1_a. El </w:t>
-            </w:r>
-            <w:r>
-              <w:t xml:space="preserve">actor </w:t>
-            </w:r>
-            <w:r>
-              <w:t>selecciona la pestaña “Contenidos Destacados”</w:t>
-            </w:r>
-          </w:p>
-          <w:p>
-            <w:r>
-              <w:t xml:space="preserve">1_b. El </w:t>
+              <w:t>1-</w:t>
+            </w:r>
+            <w:r>
+              <w:t xml:space="preserve"> El </w:t>
             </w:r>
             <w:r>
               <w:t xml:space="preserve">actor </w:t>
@@ -13423,83 +13472,84 @@
           </w:tcPr>
           <w:p>
             <w:r>
-              <w:t xml:space="preserve">1_a. El </w:t>
+              <w:t>1</w:t>
+            </w:r>
+            <w:r>
+              <w:t>-</w:t>
+            </w:r>
+            <w:r>
+              <w:t xml:space="preserve"> El </w:t>
             </w:r>
             <w:r>
               <w:t xml:space="preserve">actor </w:t>
             </w:r>
             <w:r>
-              <w:t>selecciona la pestaña “Mis Subidas”</w:t>
-            </w:r>
-          </w:p>
-          <w:p>
-            <w:r>
-              <w:t xml:space="preserve">1_b. El </w:t>
+              <w:t>ve una lista con todos los contenidos subidos por el al sistema en algún momento; acompañado por el puntaje promedio otorgado por los demás usuarios del sistema.</w:t>
+            </w:r>
+          </w:p>
+        </w:tc>
+      </w:tr>
+      <w:tr>
+        <w:tc>
+          <w:tcPr>
+            <w:tcW w:w="2235" w:type="dxa"/>
+          </w:tcPr>
+          <w:p>
+            <w:pPr>
+              <w:rPr>
+                <w:b/>
+              </w:rPr>
+            </w:pPr>
+            <w:r>
+              <w:rPr>
+                <w:b/>
+              </w:rPr>
+              <w:t xml:space="preserve">Flujo </w:t>
+            </w:r>
+            <w:r>
+              <w:rPr>
+                <w:b/>
+              </w:rPr>
+              <w:t>A</w:t>
+            </w:r>
+            <w:r>
+              <w:rPr>
+                <w:b/>
+              </w:rPr>
+              <w:t xml:space="preserve">lternativo </w:t>
+            </w:r>
+            <w:r>
+              <w:rPr>
+                <w:b/>
+              </w:rPr>
+              <w:t>1</w:t>
+            </w:r>
+          </w:p>
+        </w:tc>
+        <w:tc>
+          <w:tcPr>
+            <w:tcW w:w="6409" w:type="dxa"/>
+          </w:tcPr>
+          <w:p>
+            <w:r>
+              <w:t>1-</w:t>
+            </w:r>
+            <w:r>
+              <w:t xml:space="preserve">a. El </w:t>
             </w:r>
             <w:r>
               <w:t xml:space="preserve">actor </w:t>
             </w:r>
             <w:r>
-              <w:t>ve una lista con todos los contenidos subidos por el al sistema por en algún momento; acompañado por el puntaje promedio otorgado por los demás usuarios del sistema.</w:t>
-            </w:r>
-          </w:p>
-        </w:tc>
-      </w:tr>
-      <w:tr>
-        <w:tc>
-          <w:tcPr>
-            <w:tcW w:w="2235" w:type="dxa"/>
-          </w:tcPr>
-          <w:p>
-            <w:pPr>
-              <w:rPr>
-                <w:b/>
-              </w:rPr>
-            </w:pPr>
-            <w:r>
-              <w:rPr>
-                <w:b/>
-              </w:rPr>
-              <w:t xml:space="preserve">Flujo </w:t>
-            </w:r>
-            <w:r>
-              <w:rPr>
-                <w:b/>
-              </w:rPr>
-              <w:t>A</w:t>
-            </w:r>
-            <w:r>
-              <w:rPr>
-                <w:b/>
-              </w:rPr>
-              <w:t xml:space="preserve">lternativo </w:t>
-            </w:r>
-            <w:r>
-              <w:rPr>
-                <w:b/>
-              </w:rPr>
-              <w:t>1</w:t>
-            </w:r>
-          </w:p>
-        </w:tc>
-        <w:tc>
-          <w:tcPr>
-            <w:tcW w:w="6409" w:type="dxa"/>
-          </w:tcPr>
-          <w:p>
-            <w:r>
-              <w:t xml:space="preserve">2_a. El </w:t>
-            </w:r>
-            <w:r>
-              <w:t xml:space="preserve">actor </w:t>
-            </w:r>
-            <w:r>
               <w:t>no ha subido contenidos al sistema</w:t>
             </w:r>
           </w:p>
           <w:p>
             <w:r>
-              <w:t xml:space="preserve">2_b. Se muestra un mensaje en pantalla invitándolo a que lo haga. </w:t>
+              <w:t>1-</w:t>
+            </w:r>
+            <w:r>
+              <w:t xml:space="preserve">b. Se muestra un mensaje en pantalla invitándolo a que lo haga. </w:t>
             </w:r>
           </w:p>
         </w:tc>
@@ -13737,41 +13787,18 @@
           </w:tcPr>
           <w:p>
             <w:r>
-              <w:t>1-</w:t>
-            </w:r>
-            <w:r>
-              <w:t xml:space="preserve">a. El </w:t>
+              <w:t>1</w:t>
+            </w:r>
+            <w:r>
+              <w:t>-</w:t>
+            </w:r>
+            <w:r>
+              <w:t xml:space="preserve"> El </w:t>
             </w:r>
             <w:r>
               <w:t xml:space="preserve">actor </w:t>
             </w:r>
             <w:r>
-              <w:t xml:space="preserve">selecciona la pestaña </w:t>
-            </w:r>
-            <w:r>
-              <w:t>“</w:t>
-            </w:r>
-            <w:r>
-              <w:t>Mis Contenidos</w:t>
-            </w:r>
-            <w:r>
-              <w:t>”</w:t>
-            </w:r>
-          </w:p>
-          <w:p>
-            <w:r>
-              <w:t>1-</w:t>
-            </w:r>
-            <w:r>
-              <w:t xml:space="preserve">b. </w:t>
-            </w:r>
-            <w:r>
-              <w:t xml:space="preserve">El </w:t>
-            </w:r>
-            <w:r>
-              <w:t xml:space="preserve">actor </w:t>
-            </w:r>
-            <w:r>
               <w:t>ve una lista con todos los contenidos que adquirió en algún momento acompañado. Cada contenido acompañado por el puntaje y comentario realizado por el usuario si corresponde.</w:t>
             </w:r>
           </w:p>
@@ -13814,7 +13841,10 @@
           </w:tcPr>
           <w:p>
             <w:r>
-              <w:t>2-</w:t>
+              <w:t>1</w:t>
+            </w:r>
+            <w:r>
+              <w:t>-</w:t>
             </w:r>
             <w:r>
               <w:t xml:space="preserve">a.El </w:t>
@@ -13867,6 +13897,7 @@
     <w:p>
       <w:pPr>
         <w:spacing w:line="240" w:lineRule="auto"/>
+        <w:ind w:left="708" w:hanging="708"/>
       </w:pPr>
     </w:p>
     <w:sectPr>
@@ -14057,6 +14088,95 @@
     </w:lvl>
   </w:abstractNum>
   <w:abstractNum w:abstractNumId="2">
+    <w:nsid w:val="06621F1C"/>
+    <w:multiLevelType w:val="hybridMultilevel"/>
+    <w:tmpl w:val="865A934C"/>
+    <w:lvl w:ilvl="0" w:tplc="C22239D2">
+      <w:start w:val="1"/>
+      <w:numFmt w:val="decimal"/>
+      <w:lvlText w:val="%1-"/>
+      <w:lvlJc w:val="left"/>
+      <w:pPr>
+        <w:ind w:left="360" w:hanging="360"/>
+      </w:pPr>
+      <w:rPr>
+        <w:rFonts w:hint="default"/>
+      </w:rPr>
+    </w:lvl>
+    <w:lvl w:ilvl="1" w:tplc="040A0019" w:tentative="1">
+      <w:start w:val="1"/>
+      <w:numFmt w:val="lowerLetter"/>
+      <w:lvlText w:val="%2."/>
+      <w:lvlJc w:val="left"/>
+      <w:pPr>
+        <w:ind w:left="1080" w:hanging="360"/>
+      </w:pPr>
+    </w:lvl>
+    <w:lvl w:ilvl="2" w:tplc="040A001B" w:tentative="1">
+      <w:start w:val="1"/>
+      <w:numFmt w:val="lowerRoman"/>
+      <w:lvlText w:val="%3."/>
+      <w:lvlJc w:val="right"/>
+      <w:pPr>
+        <w:ind w:left="1800" w:hanging="180"/>
+      </w:pPr>
+    </w:lvl>
+    <w:lvl w:ilvl="3" w:tplc="040A000F" w:tentative="1">
+      <w:start w:val="1"/>
+      <w:numFmt w:val="decimal"/>
+      <w:lvlText w:val="%4."/>
+      <w:lvlJc w:val="left"/>
+      <w:pPr>
+        <w:ind w:left="2520" w:hanging="360"/>
+      </w:pPr>
+    </w:lvl>
+    <w:lvl w:ilvl="4" w:tplc="040A0019" w:tentative="1">
+      <w:start w:val="1"/>
+      <w:numFmt w:val="lowerLetter"/>
+      <w:lvlText w:val="%5."/>
+      <w:lvlJc w:val="left"/>
+      <w:pPr>
+        <w:ind w:left="3240" w:hanging="360"/>
+      </w:pPr>
+    </w:lvl>
+    <w:lvl w:ilvl="5" w:tplc="040A001B" w:tentative="1">
+      <w:start w:val="1"/>
+      <w:numFmt w:val="lowerRoman"/>
+      <w:lvlText w:val="%6."/>
+      <w:lvlJc w:val="right"/>
+      <w:pPr>
+        <w:ind w:left="3960" w:hanging="180"/>
+      </w:pPr>
+    </w:lvl>
+    <w:lvl w:ilvl="6" w:tplc="040A000F" w:tentative="1">
+      <w:start w:val="1"/>
+      <w:numFmt w:val="decimal"/>
+      <w:lvlText w:val="%7."/>
+      <w:lvlJc w:val="left"/>
+      <w:pPr>
+        <w:ind w:left="4680" w:hanging="360"/>
+      </w:pPr>
+    </w:lvl>
+    <w:lvl w:ilvl="7" w:tplc="040A0019" w:tentative="1">
+      <w:start w:val="1"/>
+      <w:numFmt w:val="lowerLetter"/>
+      <w:lvlText w:val="%8."/>
+      <w:lvlJc w:val="left"/>
+      <w:pPr>
+        <w:ind w:left="5400" w:hanging="360"/>
+      </w:pPr>
+    </w:lvl>
+    <w:lvl w:ilvl="8" w:tplc="040A001B" w:tentative="1">
+      <w:start w:val="1"/>
+      <w:numFmt w:val="lowerRoman"/>
+      <w:lvlText w:val="%9."/>
+      <w:lvlJc w:val="right"/>
+      <w:pPr>
+        <w:ind w:left="6120" w:hanging="180"/>
+      </w:pPr>
+    </w:lvl>
+  </w:abstractNum>
+  <w:abstractNum w:abstractNumId="3">
     <w:nsid w:val="0D634345"/>
     <w:multiLevelType w:val="multilevel"/>
     <w:tmpl w:val="0C0A001F"/>
@@ -14142,7 +14262,185 @@
       </w:pPr>
     </w:lvl>
   </w:abstractNum>
-  <w:abstractNum w:abstractNumId="3">
+  <w:abstractNum w:abstractNumId="4">
+    <w:nsid w:val="39CF6A0E"/>
+    <w:multiLevelType w:val="hybridMultilevel"/>
+    <w:tmpl w:val="314C7FE0"/>
+    <w:lvl w:ilvl="0" w:tplc="C1B6FD40">
+      <w:start w:val="1"/>
+      <w:numFmt w:val="decimal"/>
+      <w:lvlText w:val="%1-"/>
+      <w:lvlJc w:val="left"/>
+      <w:pPr>
+        <w:ind w:left="360" w:hanging="360"/>
+      </w:pPr>
+      <w:rPr>
+        <w:rFonts w:hint="default"/>
+      </w:rPr>
+    </w:lvl>
+    <w:lvl w:ilvl="1" w:tplc="040A0019" w:tentative="1">
+      <w:start w:val="1"/>
+      <w:numFmt w:val="lowerLetter"/>
+      <w:lvlText w:val="%2."/>
+      <w:lvlJc w:val="left"/>
+      <w:pPr>
+        <w:ind w:left="1080" w:hanging="360"/>
+      </w:pPr>
+    </w:lvl>
+    <w:lvl w:ilvl="2" w:tplc="040A001B" w:tentative="1">
+      <w:start w:val="1"/>
+      <w:numFmt w:val="lowerRoman"/>
+      <w:lvlText w:val="%3."/>
+      <w:lvlJc w:val="right"/>
+      <w:pPr>
+        <w:ind w:left="1800" w:hanging="180"/>
+      </w:pPr>
+    </w:lvl>
+    <w:lvl w:ilvl="3" w:tplc="040A000F" w:tentative="1">
+      <w:start w:val="1"/>
+      <w:numFmt w:val="decimal"/>
+      <w:lvlText w:val="%4."/>
+      <w:lvlJc w:val="left"/>
+      <w:pPr>
+        <w:ind w:left="2520" w:hanging="360"/>
+      </w:pPr>
+    </w:lvl>
+    <w:lvl w:ilvl="4" w:tplc="040A0019" w:tentative="1">
+      <w:start w:val="1"/>
+      <w:numFmt w:val="lowerLetter"/>
+      <w:lvlText w:val="%5."/>
+      <w:lvlJc w:val="left"/>
+      <w:pPr>
+        <w:ind w:left="3240" w:hanging="360"/>
+      </w:pPr>
+    </w:lvl>
+    <w:lvl w:ilvl="5" w:tplc="040A001B" w:tentative="1">
+      <w:start w:val="1"/>
+      <w:numFmt w:val="lowerRoman"/>
+      <w:lvlText w:val="%6."/>
+      <w:lvlJc w:val="right"/>
+      <w:pPr>
+        <w:ind w:left="3960" w:hanging="180"/>
+      </w:pPr>
+    </w:lvl>
+    <w:lvl w:ilvl="6" w:tplc="040A000F" w:tentative="1">
+      <w:start w:val="1"/>
+      <w:numFmt w:val="decimal"/>
+      <w:lvlText w:val="%7."/>
+      <w:lvlJc w:val="left"/>
+      <w:pPr>
+        <w:ind w:left="4680" w:hanging="360"/>
+      </w:pPr>
+    </w:lvl>
+    <w:lvl w:ilvl="7" w:tplc="040A0019" w:tentative="1">
+      <w:start w:val="1"/>
+      <w:numFmt w:val="lowerLetter"/>
+      <w:lvlText w:val="%8."/>
+      <w:lvlJc w:val="left"/>
+      <w:pPr>
+        <w:ind w:left="5400" w:hanging="360"/>
+      </w:pPr>
+    </w:lvl>
+    <w:lvl w:ilvl="8" w:tplc="040A001B" w:tentative="1">
+      <w:start w:val="1"/>
+      <w:numFmt w:val="lowerRoman"/>
+      <w:lvlText w:val="%9."/>
+      <w:lvlJc w:val="right"/>
+      <w:pPr>
+        <w:ind w:left="6120" w:hanging="180"/>
+      </w:pPr>
+    </w:lvl>
+  </w:abstractNum>
+  <w:abstractNum w:abstractNumId="5">
+    <w:nsid w:val="418966F1"/>
+    <w:multiLevelType w:val="hybridMultilevel"/>
+    <w:tmpl w:val="FBC0AA08"/>
+    <w:lvl w:ilvl="0" w:tplc="01128416">
+      <w:start w:val="1"/>
+      <w:numFmt w:val="decimal"/>
+      <w:lvlText w:val="%1-"/>
+      <w:lvlJc w:val="left"/>
+      <w:pPr>
+        <w:ind w:left="394" w:hanging="360"/>
+      </w:pPr>
+      <w:rPr>
+        <w:rFonts w:hint="default"/>
+      </w:rPr>
+    </w:lvl>
+    <w:lvl w:ilvl="1" w:tplc="040A0019" w:tentative="1">
+      <w:start w:val="1"/>
+      <w:numFmt w:val="lowerLetter"/>
+      <w:lvlText w:val="%2."/>
+      <w:lvlJc w:val="left"/>
+      <w:pPr>
+        <w:ind w:left="1474" w:hanging="360"/>
+      </w:pPr>
+    </w:lvl>
+    <w:lvl w:ilvl="2" w:tplc="040A001B" w:tentative="1">
+      <w:start w:val="1"/>
+      <w:numFmt w:val="lowerRoman"/>
+      <w:lvlText w:val="%3."/>
+      <w:lvlJc w:val="right"/>
+      <w:pPr>
+        <w:ind w:left="2194" w:hanging="180"/>
+      </w:pPr>
+    </w:lvl>
+    <w:lvl w:ilvl="3" w:tplc="040A000F" w:tentative="1">
+      <w:start w:val="1"/>
+      <w:numFmt w:val="decimal"/>
+      <w:lvlText w:val="%4."/>
+      <w:lvlJc w:val="left"/>
+      <w:pPr>
+        <w:ind w:left="2914" w:hanging="360"/>
+      </w:pPr>
+    </w:lvl>
+    <w:lvl w:ilvl="4" w:tplc="040A0019" w:tentative="1">
+      <w:start w:val="1"/>
+      <w:numFmt w:val="lowerLetter"/>
+      <w:lvlText w:val="%5."/>
+      <w:lvlJc w:val="left"/>
+      <w:pPr>
+        <w:ind w:left="3634" w:hanging="360"/>
+      </w:pPr>
+    </w:lvl>
+    <w:lvl w:ilvl="5" w:tplc="040A001B" w:tentative="1">
+      <w:start w:val="1"/>
+      <w:numFmt w:val="lowerRoman"/>
+      <w:lvlText w:val="%6."/>
+      <w:lvlJc w:val="right"/>
+      <w:pPr>
+        <w:ind w:left="4354" w:hanging="180"/>
+      </w:pPr>
+    </w:lvl>
+    <w:lvl w:ilvl="6" w:tplc="040A000F" w:tentative="1">
+      <w:start w:val="1"/>
+      <w:numFmt w:val="decimal"/>
+      <w:lvlText w:val="%7."/>
+      <w:lvlJc w:val="left"/>
+      <w:pPr>
+        <w:ind w:left="5074" w:hanging="360"/>
+      </w:pPr>
+    </w:lvl>
+    <w:lvl w:ilvl="7" w:tplc="040A0019" w:tentative="1">
+      <w:start w:val="1"/>
+      <w:numFmt w:val="lowerLetter"/>
+      <w:lvlText w:val="%8."/>
+      <w:lvlJc w:val="left"/>
+      <w:pPr>
+        <w:ind w:left="5794" w:hanging="360"/>
+      </w:pPr>
+    </w:lvl>
+    <w:lvl w:ilvl="8" w:tplc="040A001B" w:tentative="1">
+      <w:start w:val="1"/>
+      <w:numFmt w:val="lowerRoman"/>
+      <w:lvlText w:val="%9."/>
+      <w:lvlJc w:val="right"/>
+      <w:pPr>
+        <w:ind w:left="6514" w:hanging="180"/>
+      </w:pPr>
+    </w:lvl>
+  </w:abstractNum>
+  <w:abstractNum w:abstractNumId="6">
     <w:nsid w:val="445E0556"/>
     <w:multiLevelType w:val="multilevel"/>
     <w:tmpl w:val="0C0A001F"/>
@@ -14228,7 +14526,185 @@
       </w:pPr>
     </w:lvl>
   </w:abstractNum>
-  <w:abstractNum w:abstractNumId="4">
+  <w:abstractNum w:abstractNumId="7">
+    <w:nsid w:val="45AB044D"/>
+    <w:multiLevelType w:val="hybridMultilevel"/>
+    <w:tmpl w:val="36FA7110"/>
+    <w:lvl w:ilvl="0" w:tplc="D7A44646">
+      <w:start w:val="1"/>
+      <w:numFmt w:val="decimal"/>
+      <w:lvlText w:val="%1-"/>
+      <w:lvlJc w:val="left"/>
+      <w:pPr>
+        <w:ind w:left="720" w:hanging="360"/>
+      </w:pPr>
+      <w:rPr>
+        <w:rFonts w:hint="default"/>
+      </w:rPr>
+    </w:lvl>
+    <w:lvl w:ilvl="1" w:tplc="040A0019" w:tentative="1">
+      <w:start w:val="1"/>
+      <w:numFmt w:val="lowerLetter"/>
+      <w:lvlText w:val="%2."/>
+      <w:lvlJc w:val="left"/>
+      <w:pPr>
+        <w:ind w:left="1440" w:hanging="360"/>
+      </w:pPr>
+    </w:lvl>
+    <w:lvl w:ilvl="2" w:tplc="040A001B" w:tentative="1">
+      <w:start w:val="1"/>
+      <w:numFmt w:val="lowerRoman"/>
+      <w:lvlText w:val="%3."/>
+      <w:lvlJc w:val="right"/>
+      <w:pPr>
+        <w:ind w:left="2160" w:hanging="180"/>
+      </w:pPr>
+    </w:lvl>
+    <w:lvl w:ilvl="3" w:tplc="040A000F" w:tentative="1">
+      <w:start w:val="1"/>
+      <w:numFmt w:val="decimal"/>
+      <w:lvlText w:val="%4."/>
+      <w:lvlJc w:val="left"/>
+      <w:pPr>
+        <w:ind w:left="2880" w:hanging="360"/>
+      </w:pPr>
+    </w:lvl>
+    <w:lvl w:ilvl="4" w:tplc="040A0019" w:tentative="1">
+      <w:start w:val="1"/>
+      <w:numFmt w:val="lowerLetter"/>
+      <w:lvlText w:val="%5."/>
+      <w:lvlJc w:val="left"/>
+      <w:pPr>
+        <w:ind w:left="3600" w:hanging="360"/>
+      </w:pPr>
+    </w:lvl>
+    <w:lvl w:ilvl="5" w:tplc="040A001B" w:tentative="1">
+      <w:start w:val="1"/>
+      <w:numFmt w:val="lowerRoman"/>
+      <w:lvlText w:val="%6."/>
+      <w:lvlJc w:val="right"/>
+      <w:pPr>
+        <w:ind w:left="4320" w:hanging="180"/>
+      </w:pPr>
+    </w:lvl>
+    <w:lvl w:ilvl="6" w:tplc="040A000F" w:tentative="1">
+      <w:start w:val="1"/>
+      <w:numFmt w:val="decimal"/>
+      <w:lvlText w:val="%7."/>
+      <w:lvlJc w:val="left"/>
+      <w:pPr>
+        <w:ind w:left="5040" w:hanging="360"/>
+      </w:pPr>
+    </w:lvl>
+    <w:lvl w:ilvl="7" w:tplc="040A0019" w:tentative="1">
+      <w:start w:val="1"/>
+      <w:numFmt w:val="lowerLetter"/>
+      <w:lvlText w:val="%8."/>
+      <w:lvlJc w:val="left"/>
+      <w:pPr>
+        <w:ind w:left="5760" w:hanging="360"/>
+      </w:pPr>
+    </w:lvl>
+    <w:lvl w:ilvl="8" w:tplc="040A001B" w:tentative="1">
+      <w:start w:val="1"/>
+      <w:numFmt w:val="lowerRoman"/>
+      <w:lvlText w:val="%9."/>
+      <w:lvlJc w:val="right"/>
+      <w:pPr>
+        <w:ind w:left="6480" w:hanging="180"/>
+      </w:pPr>
+    </w:lvl>
+  </w:abstractNum>
+  <w:abstractNum w:abstractNumId="8">
+    <w:nsid w:val="4AB2594F"/>
+    <w:multiLevelType w:val="hybridMultilevel"/>
+    <w:tmpl w:val="B1A81C78"/>
+    <w:lvl w:ilvl="0" w:tplc="01128416">
+      <w:start w:val="1"/>
+      <w:numFmt w:val="decimal"/>
+      <w:lvlText w:val="%1-"/>
+      <w:lvlJc w:val="left"/>
+      <w:pPr>
+        <w:ind w:left="360" w:hanging="360"/>
+      </w:pPr>
+      <w:rPr>
+        <w:rFonts w:hint="default"/>
+      </w:rPr>
+    </w:lvl>
+    <w:lvl w:ilvl="1" w:tplc="040A0019" w:tentative="1">
+      <w:start w:val="1"/>
+      <w:numFmt w:val="lowerLetter"/>
+      <w:lvlText w:val="%2."/>
+      <w:lvlJc w:val="left"/>
+      <w:pPr>
+        <w:ind w:left="1080" w:hanging="360"/>
+      </w:pPr>
+    </w:lvl>
+    <w:lvl w:ilvl="2" w:tplc="040A001B" w:tentative="1">
+      <w:start w:val="1"/>
+      <w:numFmt w:val="lowerRoman"/>
+      <w:lvlText w:val="%3."/>
+      <w:lvlJc w:val="right"/>
+      <w:pPr>
+        <w:ind w:left="1800" w:hanging="180"/>
+      </w:pPr>
+    </w:lvl>
+    <w:lvl w:ilvl="3" w:tplc="040A000F" w:tentative="1">
+      <w:start w:val="1"/>
+      <w:numFmt w:val="decimal"/>
+      <w:lvlText w:val="%4."/>
+      <w:lvlJc w:val="left"/>
+      <w:pPr>
+        <w:ind w:left="2520" w:hanging="360"/>
+      </w:pPr>
+    </w:lvl>
+    <w:lvl w:ilvl="4" w:tplc="040A0019" w:tentative="1">
+      <w:start w:val="1"/>
+      <w:numFmt w:val="lowerLetter"/>
+      <w:lvlText w:val="%5."/>
+      <w:lvlJc w:val="left"/>
+      <w:pPr>
+        <w:ind w:left="3240" w:hanging="360"/>
+      </w:pPr>
+    </w:lvl>
+    <w:lvl w:ilvl="5" w:tplc="040A001B" w:tentative="1">
+      <w:start w:val="1"/>
+      <w:numFmt w:val="lowerRoman"/>
+      <w:lvlText w:val="%6."/>
+      <w:lvlJc w:val="right"/>
+      <w:pPr>
+        <w:ind w:left="3960" w:hanging="180"/>
+      </w:pPr>
+    </w:lvl>
+    <w:lvl w:ilvl="6" w:tplc="040A000F" w:tentative="1">
+      <w:start w:val="1"/>
+      <w:numFmt w:val="decimal"/>
+      <w:lvlText w:val="%7."/>
+      <w:lvlJc w:val="left"/>
+      <w:pPr>
+        <w:ind w:left="4680" w:hanging="360"/>
+      </w:pPr>
+    </w:lvl>
+    <w:lvl w:ilvl="7" w:tplc="040A0019" w:tentative="1">
+      <w:start w:val="1"/>
+      <w:numFmt w:val="lowerLetter"/>
+      <w:lvlText w:val="%8."/>
+      <w:lvlJc w:val="left"/>
+      <w:pPr>
+        <w:ind w:left="5400" w:hanging="360"/>
+      </w:pPr>
+    </w:lvl>
+    <w:lvl w:ilvl="8" w:tplc="040A001B" w:tentative="1">
+      <w:start w:val="1"/>
+      <w:numFmt w:val="lowerRoman"/>
+      <w:lvlText w:val="%9."/>
+      <w:lvlJc w:val="right"/>
+      <w:pPr>
+        <w:ind w:left="6120" w:hanging="180"/>
+      </w:pPr>
+    </w:lvl>
+  </w:abstractNum>
+  <w:abstractNum w:abstractNumId="9">
     <w:nsid w:val="59D519ED"/>
     <w:multiLevelType w:val="multilevel"/>
     <w:tmpl w:val="0C0A001F"/>
@@ -14314,7 +14790,96 @@
       </w:pPr>
     </w:lvl>
   </w:abstractNum>
-  <w:abstractNum w:abstractNumId="5">
+  <w:abstractNum w:abstractNumId="10">
+    <w:nsid w:val="78EF3CFE"/>
+    <w:multiLevelType w:val="hybridMultilevel"/>
+    <w:tmpl w:val="CAF240B8"/>
+    <w:lvl w:ilvl="0" w:tplc="999690BA">
+      <w:start w:val="1"/>
+      <w:numFmt w:val="decimal"/>
+      <w:lvlText w:val="%1-"/>
+      <w:lvlJc w:val="left"/>
+      <w:pPr>
+        <w:ind w:left="360" w:hanging="360"/>
+      </w:pPr>
+      <w:rPr>
+        <w:rFonts w:hint="default"/>
+      </w:rPr>
+    </w:lvl>
+    <w:lvl w:ilvl="1" w:tplc="040A0019" w:tentative="1">
+      <w:start w:val="1"/>
+      <w:numFmt w:val="lowerLetter"/>
+      <w:lvlText w:val="%2."/>
+      <w:lvlJc w:val="left"/>
+      <w:pPr>
+        <w:ind w:left="1080" w:hanging="360"/>
+      </w:pPr>
+    </w:lvl>
+    <w:lvl w:ilvl="2" w:tplc="040A001B" w:tentative="1">
+      <w:start w:val="1"/>
+      <w:numFmt w:val="lowerRoman"/>
+      <w:lvlText w:val="%3."/>
+      <w:lvlJc w:val="right"/>
+      <w:pPr>
+        <w:ind w:left="1800" w:hanging="180"/>
+      </w:pPr>
+    </w:lvl>
+    <w:lvl w:ilvl="3" w:tplc="040A000F" w:tentative="1">
+      <w:start w:val="1"/>
+      <w:numFmt w:val="decimal"/>
+      <w:lvlText w:val="%4."/>
+      <w:lvlJc w:val="left"/>
+      <w:pPr>
+        <w:ind w:left="2520" w:hanging="360"/>
+      </w:pPr>
+    </w:lvl>
+    <w:lvl w:ilvl="4" w:tplc="040A0019" w:tentative="1">
+      <w:start w:val="1"/>
+      <w:numFmt w:val="lowerLetter"/>
+      <w:lvlText w:val="%5."/>
+      <w:lvlJc w:val="left"/>
+      <w:pPr>
+        <w:ind w:left="3240" w:hanging="360"/>
+      </w:pPr>
+    </w:lvl>
+    <w:lvl w:ilvl="5" w:tplc="040A001B" w:tentative="1">
+      <w:start w:val="1"/>
+      <w:numFmt w:val="lowerRoman"/>
+      <w:lvlText w:val="%6."/>
+      <w:lvlJc w:val="right"/>
+      <w:pPr>
+        <w:ind w:left="3960" w:hanging="180"/>
+      </w:pPr>
+    </w:lvl>
+    <w:lvl w:ilvl="6" w:tplc="040A000F" w:tentative="1">
+      <w:start w:val="1"/>
+      <w:numFmt w:val="decimal"/>
+      <w:lvlText w:val="%7."/>
+      <w:lvlJc w:val="left"/>
+      <w:pPr>
+        <w:ind w:left="4680" w:hanging="360"/>
+      </w:pPr>
+    </w:lvl>
+    <w:lvl w:ilvl="7" w:tplc="040A0019" w:tentative="1">
+      <w:start w:val="1"/>
+      <w:numFmt w:val="lowerLetter"/>
+      <w:lvlText w:val="%8."/>
+      <w:lvlJc w:val="left"/>
+      <w:pPr>
+        <w:ind w:left="5400" w:hanging="360"/>
+      </w:pPr>
+    </w:lvl>
+    <w:lvl w:ilvl="8" w:tplc="040A001B" w:tentative="1">
+      <w:start w:val="1"/>
+      <w:numFmt w:val="lowerRoman"/>
+      <w:lvlText w:val="%9."/>
+      <w:lvlJc w:val="right"/>
+      <w:pPr>
+        <w:ind w:left="6120" w:hanging="180"/>
+      </w:pPr>
+    </w:lvl>
+  </w:abstractNum>
+  <w:abstractNum w:abstractNumId="11">
     <w:nsid w:val="7D126EAE"/>
     <w:multiLevelType w:val="multilevel"/>
     <w:tmpl w:val="0C0A001F"/>
@@ -14404,19 +14969,37 @@
     <w:abstractNumId w:val="1"/>
   </w:num>
   <w:num w:numId="2">
-    <w:abstractNumId w:val="2"/>
+    <w:abstractNumId w:val="3"/>
   </w:num>
   <w:num w:numId="3">
-    <w:abstractNumId w:val="5"/>
+    <w:abstractNumId w:val="11"/>
   </w:num>
   <w:num w:numId="4">
-    <w:abstractNumId w:val="3"/>
+    <w:abstractNumId w:val="6"/>
   </w:num>
   <w:num w:numId="5">
-    <w:abstractNumId w:val="4"/>
+    <w:abstractNumId w:val="9"/>
   </w:num>
   <w:num w:numId="6">
     <w:abstractNumId w:val="0"/>
+  </w:num>
+  <w:num w:numId="7">
+    <w:abstractNumId w:val="10"/>
+  </w:num>
+  <w:num w:numId="8">
+    <w:abstractNumId w:val="4"/>
+  </w:num>
+  <w:num w:numId="9">
+    <w:abstractNumId w:val="2"/>
+  </w:num>
+  <w:num w:numId="10">
+    <w:abstractNumId w:val="8"/>
+  </w:num>
+  <w:num w:numId="11">
+    <w:abstractNumId w:val="5"/>
+  </w:num>
+  <w:num w:numId="12">
+    <w:abstractNumId w:val="7"/>
   </w:num>
 </w:numbering>
 </file>
@@ -15158,7 +15741,7 @@
 </file>
 
 <file path=customXml/itemProps1.xml><?xml version="1.0" encoding="utf-8"?>
-<ds:datastoreItem xmlns:ds="http://schemas.openxmlformats.org/officeDocument/2006/customXml" ds:itemID="{A9F14F10-3144-4C4E-A2DD-206EC601DE78}">
+<ds:datastoreItem xmlns:ds="http://schemas.openxmlformats.org/officeDocument/2006/customXml" ds:itemID="{581B3DD6-4244-4731-A0DB-FD3F2E8830F0}">
   <ds:schemaRefs>
     <ds:schemaRef ds:uri="http://schemas.openxmlformats.org/officeDocument/2006/bibliography"/>
   </ds:schemaRefs>

</xml_diff>